<commit_message>
hard work, new Shortcutcodation
</commit_message>
<xml_diff>
--- a/Bilder etc/Markierung bestimmter Strings.docx
+++ b/Bilder etc/Markierung bestimmter Strings.docx
@@ -307,6 +307,936 @@
               </w:rPr>
               <w:t xml:space="preserve"> (in &lt;shortcut&gt;</w:t>
             </w:r>
+          </w:p>
+        </w:tc>
+      </w:tr>
+      <w:tr>
+        <w:tc>
+          <w:tcPr>
+            <w:tcW w:w="3128" w:type="dxa"/>
+          </w:tcPr>
+          <w:p>
+            <w:pPr>
+              <w:rPr>
+                <w:rFonts w:ascii="Arial" w:hAnsi="Arial" w:cs="Arial"/>
+                <w:sz w:val="32"/>
+                <w:szCs w:val="32"/>
+              </w:rPr>
+            </w:pPr>
+          </w:p>
+        </w:tc>
+        <w:tc>
+          <w:tcPr>
+            <w:tcW w:w="2537" w:type="dxa"/>
+          </w:tcPr>
+          <w:p>
+            <w:pPr>
+              <w:rPr>
+                <w:rFonts w:ascii="Arial" w:hAnsi="Arial" w:cs="Arial"/>
+                <w:sz w:val="32"/>
+                <w:szCs w:val="32"/>
+              </w:rPr>
+            </w:pPr>
+          </w:p>
+        </w:tc>
+        <w:tc>
+          <w:tcPr>
+            <w:tcW w:w="3397" w:type="dxa"/>
+          </w:tcPr>
+          <w:p>
+            <w:pPr>
+              <w:rPr>
+                <w:rFonts w:ascii="Arial" w:hAnsi="Arial" w:cs="Arial"/>
+                <w:sz w:val="32"/>
+                <w:szCs w:val="32"/>
+              </w:rPr>
+            </w:pPr>
+          </w:p>
+        </w:tc>
+      </w:tr>
+    </w:tbl>
+    <w:p>
+      <w:pPr>
+        <w:rPr>
+          <w:rFonts w:ascii="Arial" w:hAnsi="Arial" w:cs="Arial"/>
+          <w:sz w:val="32"/>
+          <w:szCs w:val="32"/>
+        </w:rPr>
+      </w:pPr>
+    </w:p>
+    <w:tbl>
+      <w:tblPr>
+        <w:tblStyle w:val="Tabellenraster"/>
+        <w:tblW w:w="0" w:type="auto"/>
+        <w:tblLook w:val="04A0" w:firstRow="1" w:lastRow="0" w:firstColumn="1" w:lastColumn="0" w:noHBand="0" w:noVBand="1"/>
+      </w:tblPr>
+      <w:tblGrid>
+        <w:gridCol w:w="4531"/>
+        <w:gridCol w:w="4531"/>
+      </w:tblGrid>
+      <w:tr>
+        <w:tc>
+          <w:tcPr>
+            <w:tcW w:w="4531" w:type="dxa"/>
+          </w:tcPr>
+          <w:p>
+            <w:pPr>
+              <w:rPr>
+                <w:rFonts w:ascii="Arial" w:hAnsi="Arial" w:cs="Arial"/>
+                <w:sz w:val="32"/>
+                <w:szCs w:val="32"/>
+              </w:rPr>
+            </w:pPr>
+            <w:r>
+              <w:rPr>
+                <w:rFonts w:ascii="Arial" w:hAnsi="Arial" w:cs="Arial"/>
+                <w:sz w:val="32"/>
+                <w:szCs w:val="32"/>
+              </w:rPr>
+              <w:t>Shortcut-Nummer</w:t>
+            </w:r>
+          </w:p>
+        </w:tc>
+        <w:tc>
+          <w:tcPr>
+            <w:tcW w:w="4531" w:type="dxa"/>
+          </w:tcPr>
+          <w:p>
+            <w:pPr>
+              <w:rPr>
+                <w:rFonts w:ascii="Arial" w:hAnsi="Arial" w:cs="Arial"/>
+                <w:sz w:val="32"/>
+                <w:szCs w:val="32"/>
+              </w:rPr>
+            </w:pPr>
+          </w:p>
+        </w:tc>
+      </w:tr>
+      <w:tr>
+        <w:tc>
+          <w:tcPr>
+            <w:tcW w:w="4531" w:type="dxa"/>
+          </w:tcPr>
+          <w:p>
+            <w:pPr>
+              <w:rPr>
+                <w:rFonts w:ascii="Arial" w:hAnsi="Arial" w:cs="Arial"/>
+                <w:sz w:val="32"/>
+                <w:szCs w:val="32"/>
+              </w:rPr>
+            </w:pPr>
+            <w:r>
+              <w:rPr>
+                <w:rFonts w:ascii="Arial" w:hAnsi="Arial" w:cs="Arial"/>
+                <w:sz w:val="32"/>
+                <w:szCs w:val="32"/>
+              </w:rPr>
+              <w:t>1</w:t>
+            </w:r>
+          </w:p>
+        </w:tc>
+        <w:tc>
+          <w:tcPr>
+            <w:tcW w:w="4531" w:type="dxa"/>
+          </w:tcPr>
+          <w:p>
+            <w:pPr>
+              <w:rPr>
+                <w:rFonts w:ascii="Arial" w:hAnsi="Arial" w:cs="Arial"/>
+                <w:sz w:val="32"/>
+                <w:szCs w:val="32"/>
+              </w:rPr>
+            </w:pPr>
+            <w:r>
+              <w:rPr>
+                <w:rFonts w:ascii="Arial" w:hAnsi="Arial" w:cs="Arial"/>
+                <w:sz w:val="32"/>
+                <w:szCs w:val="32"/>
+              </w:rPr>
+              <w:t>Copy</w:t>
+            </w:r>
+          </w:p>
+        </w:tc>
+      </w:tr>
+      <w:tr>
+        <w:tc>
+          <w:tcPr>
+            <w:tcW w:w="4531" w:type="dxa"/>
+          </w:tcPr>
+          <w:p>
+            <w:pPr>
+              <w:rPr>
+                <w:rFonts w:ascii="Arial" w:hAnsi="Arial" w:cs="Arial"/>
+                <w:sz w:val="32"/>
+                <w:szCs w:val="32"/>
+              </w:rPr>
+            </w:pPr>
+            <w:r>
+              <w:rPr>
+                <w:rFonts w:ascii="Arial" w:hAnsi="Arial" w:cs="Arial"/>
+                <w:sz w:val="32"/>
+                <w:szCs w:val="32"/>
+              </w:rPr>
+              <w:t>2</w:t>
+            </w:r>
+          </w:p>
+        </w:tc>
+        <w:tc>
+          <w:tcPr>
+            <w:tcW w:w="4531" w:type="dxa"/>
+          </w:tcPr>
+          <w:p>
+            <w:pPr>
+              <w:rPr>
+                <w:rFonts w:ascii="Arial" w:hAnsi="Arial" w:cs="Arial"/>
+                <w:sz w:val="32"/>
+                <w:szCs w:val="32"/>
+              </w:rPr>
+            </w:pPr>
+            <w:r>
+              <w:rPr>
+                <w:rFonts w:ascii="Arial" w:hAnsi="Arial" w:cs="Arial"/>
+                <w:sz w:val="32"/>
+                <w:szCs w:val="32"/>
+              </w:rPr>
+              <w:t>Paste</w:t>
+            </w:r>
+          </w:p>
+        </w:tc>
+      </w:tr>
+      <w:tr>
+        <w:tc>
+          <w:tcPr>
+            <w:tcW w:w="4531" w:type="dxa"/>
+          </w:tcPr>
+          <w:p>
+            <w:pPr>
+              <w:rPr>
+                <w:rFonts w:ascii="Arial" w:hAnsi="Arial" w:cs="Arial"/>
+                <w:sz w:val="32"/>
+                <w:szCs w:val="32"/>
+              </w:rPr>
+            </w:pPr>
+            <w:r>
+              <w:rPr>
+                <w:rFonts w:ascii="Arial" w:hAnsi="Arial" w:cs="Arial"/>
+                <w:sz w:val="32"/>
+                <w:szCs w:val="32"/>
+              </w:rPr>
+              <w:t>3</w:t>
+            </w:r>
+          </w:p>
+        </w:tc>
+        <w:tc>
+          <w:tcPr>
+            <w:tcW w:w="4531" w:type="dxa"/>
+          </w:tcPr>
+          <w:p>
+            <w:pPr>
+              <w:rPr>
+                <w:rFonts w:ascii="Arial" w:hAnsi="Arial" w:cs="Arial"/>
+                <w:sz w:val="32"/>
+                <w:szCs w:val="32"/>
+              </w:rPr>
+            </w:pPr>
+            <w:r>
+              <w:rPr>
+                <w:rFonts w:ascii="Arial" w:hAnsi="Arial" w:cs="Arial"/>
+                <w:sz w:val="32"/>
+                <w:szCs w:val="32"/>
+              </w:rPr>
+              <w:t>/</w:t>
+            </w:r>
+          </w:p>
+        </w:tc>
+      </w:tr>
+      <w:tr>
+        <w:tc>
+          <w:tcPr>
+            <w:tcW w:w="4531" w:type="dxa"/>
+          </w:tcPr>
+          <w:p>
+            <w:pPr>
+              <w:rPr>
+                <w:rFonts w:ascii="Arial" w:hAnsi="Arial" w:cs="Arial"/>
+                <w:sz w:val="32"/>
+                <w:szCs w:val="32"/>
+              </w:rPr>
+            </w:pPr>
+            <w:r>
+              <w:rPr>
+                <w:rFonts w:ascii="Arial" w:hAnsi="Arial" w:cs="Arial"/>
+                <w:sz w:val="32"/>
+                <w:szCs w:val="32"/>
+              </w:rPr>
+              <w:t>4</w:t>
+            </w:r>
+          </w:p>
+        </w:tc>
+        <w:tc>
+          <w:tcPr>
+            <w:tcW w:w="4531" w:type="dxa"/>
+          </w:tcPr>
+          <w:p>
+            <w:pPr>
+              <w:rPr>
+                <w:rFonts w:ascii="Arial" w:hAnsi="Arial" w:cs="Arial"/>
+                <w:sz w:val="32"/>
+                <w:szCs w:val="32"/>
+              </w:rPr>
+            </w:pPr>
+            <w:r>
+              <w:rPr>
+                <w:rFonts w:ascii="Arial" w:hAnsi="Arial" w:cs="Arial"/>
+                <w:sz w:val="32"/>
+                <w:szCs w:val="32"/>
+              </w:rPr>
+              <w:t>*</w:t>
+            </w:r>
+          </w:p>
+        </w:tc>
+      </w:tr>
+      <w:tr>
+        <w:tc>
+          <w:tcPr>
+            <w:tcW w:w="4531" w:type="dxa"/>
+          </w:tcPr>
+          <w:p>
+            <w:pPr>
+              <w:rPr>
+                <w:rFonts w:ascii="Arial" w:hAnsi="Arial" w:cs="Arial"/>
+                <w:sz w:val="32"/>
+                <w:szCs w:val="32"/>
+              </w:rPr>
+            </w:pPr>
+            <w:r>
+              <w:rPr>
+                <w:rFonts w:ascii="Arial" w:hAnsi="Arial" w:cs="Arial"/>
+                <w:sz w:val="32"/>
+                <w:szCs w:val="32"/>
+              </w:rPr>
+              <w:t>5</w:t>
+            </w:r>
+          </w:p>
+        </w:tc>
+        <w:tc>
+          <w:tcPr>
+            <w:tcW w:w="4531" w:type="dxa"/>
+          </w:tcPr>
+          <w:p>
+            <w:pPr>
+              <w:rPr>
+                <w:rFonts w:ascii="Arial" w:hAnsi="Arial" w:cs="Arial"/>
+                <w:sz w:val="32"/>
+                <w:szCs w:val="32"/>
+              </w:rPr>
+            </w:pPr>
+            <w:r>
+              <w:rPr>
+                <w:rFonts w:ascii="Arial" w:hAnsi="Arial" w:cs="Arial"/>
+                <w:sz w:val="32"/>
+                <w:szCs w:val="32"/>
+              </w:rPr>
+              <w:t>-</w:t>
+            </w:r>
+          </w:p>
+        </w:tc>
+      </w:tr>
+      <w:tr>
+        <w:tc>
+          <w:tcPr>
+            <w:tcW w:w="4531" w:type="dxa"/>
+          </w:tcPr>
+          <w:p>
+            <w:pPr>
+              <w:rPr>
+                <w:rFonts w:ascii="Arial" w:hAnsi="Arial" w:cs="Arial"/>
+                <w:sz w:val="32"/>
+                <w:szCs w:val="32"/>
+              </w:rPr>
+            </w:pPr>
+            <w:r>
+              <w:rPr>
+                <w:rFonts w:ascii="Arial" w:hAnsi="Arial" w:cs="Arial"/>
+                <w:sz w:val="32"/>
+                <w:szCs w:val="32"/>
+              </w:rPr>
+              <w:t>6</w:t>
+            </w:r>
+          </w:p>
+        </w:tc>
+        <w:tc>
+          <w:tcPr>
+            <w:tcW w:w="4531" w:type="dxa"/>
+          </w:tcPr>
+          <w:p>
+            <w:pPr>
+              <w:rPr>
+                <w:rFonts w:ascii="Arial" w:hAnsi="Arial" w:cs="Arial"/>
+                <w:sz w:val="32"/>
+                <w:szCs w:val="32"/>
+              </w:rPr>
+            </w:pPr>
+            <w:r>
+              <w:rPr>
+                <w:rFonts w:ascii="Arial" w:hAnsi="Arial" w:cs="Arial"/>
+                <w:sz w:val="32"/>
+                <w:szCs w:val="32"/>
+              </w:rPr>
+              <w:t>7</w:t>
+            </w:r>
+          </w:p>
+        </w:tc>
+      </w:tr>
+      <w:tr>
+        <w:tc>
+          <w:tcPr>
+            <w:tcW w:w="4531" w:type="dxa"/>
+          </w:tcPr>
+          <w:p>
+            <w:pPr>
+              <w:rPr>
+                <w:rFonts w:ascii="Arial" w:hAnsi="Arial" w:cs="Arial"/>
+                <w:sz w:val="32"/>
+                <w:szCs w:val="32"/>
+              </w:rPr>
+            </w:pPr>
+            <w:r>
+              <w:rPr>
+                <w:rFonts w:ascii="Arial" w:hAnsi="Arial" w:cs="Arial"/>
+                <w:sz w:val="32"/>
+                <w:szCs w:val="32"/>
+              </w:rPr>
+              <w:t>7</w:t>
+            </w:r>
+          </w:p>
+        </w:tc>
+        <w:tc>
+          <w:tcPr>
+            <w:tcW w:w="4531" w:type="dxa"/>
+          </w:tcPr>
+          <w:p>
+            <w:pPr>
+              <w:rPr>
+                <w:rFonts w:ascii="Arial" w:hAnsi="Arial" w:cs="Arial"/>
+                <w:sz w:val="32"/>
+                <w:szCs w:val="32"/>
+              </w:rPr>
+            </w:pPr>
+            <w:r>
+              <w:rPr>
+                <w:rFonts w:ascii="Arial" w:hAnsi="Arial" w:cs="Arial"/>
+                <w:sz w:val="32"/>
+                <w:szCs w:val="32"/>
+              </w:rPr>
+              <w:t>8</w:t>
+            </w:r>
+          </w:p>
+        </w:tc>
+      </w:tr>
+      <w:tr>
+        <w:tc>
+          <w:tcPr>
+            <w:tcW w:w="4531" w:type="dxa"/>
+          </w:tcPr>
+          <w:p>
+            <w:pPr>
+              <w:rPr>
+                <w:rFonts w:ascii="Arial" w:hAnsi="Arial" w:cs="Arial"/>
+                <w:sz w:val="32"/>
+                <w:szCs w:val="32"/>
+              </w:rPr>
+            </w:pPr>
+            <w:r>
+              <w:rPr>
+                <w:rFonts w:ascii="Arial" w:hAnsi="Arial" w:cs="Arial"/>
+                <w:sz w:val="32"/>
+                <w:szCs w:val="32"/>
+              </w:rPr>
+              <w:t>8</w:t>
+            </w:r>
+          </w:p>
+        </w:tc>
+        <w:tc>
+          <w:tcPr>
+            <w:tcW w:w="4531" w:type="dxa"/>
+          </w:tcPr>
+          <w:p>
+            <w:pPr>
+              <w:rPr>
+                <w:rFonts w:ascii="Arial" w:hAnsi="Arial" w:cs="Arial"/>
+                <w:sz w:val="32"/>
+                <w:szCs w:val="32"/>
+              </w:rPr>
+            </w:pPr>
+            <w:r>
+              <w:rPr>
+                <w:rFonts w:ascii="Arial" w:hAnsi="Arial" w:cs="Arial"/>
+                <w:sz w:val="32"/>
+                <w:szCs w:val="32"/>
+              </w:rPr>
+              <w:t>9</w:t>
+            </w:r>
+          </w:p>
+        </w:tc>
+      </w:tr>
+      <w:tr>
+        <w:tc>
+          <w:tcPr>
+            <w:tcW w:w="4531" w:type="dxa"/>
+          </w:tcPr>
+          <w:p>
+            <w:pPr>
+              <w:rPr>
+                <w:rFonts w:ascii="Arial" w:hAnsi="Arial" w:cs="Arial"/>
+                <w:sz w:val="32"/>
+                <w:szCs w:val="32"/>
+              </w:rPr>
+            </w:pPr>
+            <w:r>
+              <w:rPr>
+                <w:rFonts w:ascii="Arial" w:hAnsi="Arial" w:cs="Arial"/>
+                <w:sz w:val="32"/>
+                <w:szCs w:val="32"/>
+              </w:rPr>
+              <w:t>9</w:t>
+            </w:r>
+          </w:p>
+        </w:tc>
+        <w:tc>
+          <w:tcPr>
+            <w:tcW w:w="4531" w:type="dxa"/>
+          </w:tcPr>
+          <w:p>
+            <w:pPr>
+              <w:rPr>
+                <w:rFonts w:ascii="Arial" w:hAnsi="Arial" w:cs="Arial"/>
+                <w:sz w:val="32"/>
+                <w:szCs w:val="32"/>
+              </w:rPr>
+            </w:pPr>
+            <w:r>
+              <w:rPr>
+                <w:rFonts w:ascii="Arial" w:hAnsi="Arial" w:cs="Arial"/>
+                <w:sz w:val="32"/>
+                <w:szCs w:val="32"/>
+              </w:rPr>
+              <w:t>+</w:t>
+            </w:r>
+          </w:p>
+        </w:tc>
+      </w:tr>
+      <w:tr>
+        <w:tc>
+          <w:tcPr>
+            <w:tcW w:w="4531" w:type="dxa"/>
+          </w:tcPr>
+          <w:p>
+            <w:pPr>
+              <w:rPr>
+                <w:rFonts w:ascii="Arial" w:hAnsi="Arial" w:cs="Arial"/>
+                <w:sz w:val="32"/>
+                <w:szCs w:val="32"/>
+              </w:rPr>
+            </w:pPr>
+            <w:r>
+              <w:rPr>
+                <w:rFonts w:ascii="Arial" w:hAnsi="Arial" w:cs="Arial"/>
+                <w:sz w:val="32"/>
+                <w:szCs w:val="32"/>
+              </w:rPr>
+              <w:t>10</w:t>
+            </w:r>
+          </w:p>
+        </w:tc>
+        <w:tc>
+          <w:tcPr>
+            <w:tcW w:w="4531" w:type="dxa"/>
+          </w:tcPr>
+          <w:p>
+            <w:pPr>
+              <w:rPr>
+                <w:rFonts w:ascii="Arial" w:hAnsi="Arial" w:cs="Arial"/>
+                <w:sz w:val="32"/>
+                <w:szCs w:val="32"/>
+              </w:rPr>
+            </w:pPr>
+            <w:r>
+              <w:rPr>
+                <w:rFonts w:ascii="Arial" w:hAnsi="Arial" w:cs="Arial"/>
+                <w:sz w:val="32"/>
+                <w:szCs w:val="32"/>
+              </w:rPr>
+              <w:t>4</w:t>
+            </w:r>
+          </w:p>
+        </w:tc>
+      </w:tr>
+      <w:tr>
+        <w:tc>
+          <w:tcPr>
+            <w:tcW w:w="4531" w:type="dxa"/>
+          </w:tcPr>
+          <w:p>
+            <w:pPr>
+              <w:rPr>
+                <w:rFonts w:ascii="Arial" w:hAnsi="Arial" w:cs="Arial"/>
+                <w:sz w:val="32"/>
+                <w:szCs w:val="32"/>
+              </w:rPr>
+            </w:pPr>
+            <w:r>
+              <w:rPr>
+                <w:rFonts w:ascii="Arial" w:hAnsi="Arial" w:cs="Arial"/>
+                <w:sz w:val="32"/>
+                <w:szCs w:val="32"/>
+              </w:rPr>
+              <w:t>11</w:t>
+            </w:r>
+          </w:p>
+        </w:tc>
+        <w:tc>
+          <w:tcPr>
+            <w:tcW w:w="4531" w:type="dxa"/>
+          </w:tcPr>
+          <w:p>
+            <w:pPr>
+              <w:rPr>
+                <w:rFonts w:ascii="Arial" w:hAnsi="Arial" w:cs="Arial"/>
+                <w:sz w:val="32"/>
+                <w:szCs w:val="32"/>
+              </w:rPr>
+            </w:pPr>
+            <w:r>
+              <w:rPr>
+                <w:rFonts w:ascii="Arial" w:hAnsi="Arial" w:cs="Arial"/>
+                <w:sz w:val="32"/>
+                <w:szCs w:val="32"/>
+              </w:rPr>
+              <w:t>5</w:t>
+            </w:r>
+          </w:p>
+        </w:tc>
+      </w:tr>
+      <w:tr>
+        <w:tc>
+          <w:tcPr>
+            <w:tcW w:w="4531" w:type="dxa"/>
+          </w:tcPr>
+          <w:p>
+            <w:pPr>
+              <w:rPr>
+                <w:rFonts w:ascii="Arial" w:hAnsi="Arial" w:cs="Arial"/>
+                <w:sz w:val="32"/>
+                <w:szCs w:val="32"/>
+              </w:rPr>
+            </w:pPr>
+            <w:r>
+              <w:rPr>
+                <w:rFonts w:ascii="Arial" w:hAnsi="Arial" w:cs="Arial"/>
+                <w:sz w:val="32"/>
+                <w:szCs w:val="32"/>
+              </w:rPr>
+              <w:t>12</w:t>
+            </w:r>
+          </w:p>
+        </w:tc>
+        <w:tc>
+          <w:tcPr>
+            <w:tcW w:w="4531" w:type="dxa"/>
+          </w:tcPr>
+          <w:p>
+            <w:pPr>
+              <w:rPr>
+                <w:rFonts w:ascii="Arial" w:hAnsi="Arial" w:cs="Arial"/>
+                <w:sz w:val="32"/>
+                <w:szCs w:val="32"/>
+              </w:rPr>
+            </w:pPr>
+            <w:r>
+              <w:rPr>
+                <w:rFonts w:ascii="Arial" w:hAnsi="Arial" w:cs="Arial"/>
+                <w:sz w:val="32"/>
+                <w:szCs w:val="32"/>
+              </w:rPr>
+              <w:t>6</w:t>
+            </w:r>
+          </w:p>
+        </w:tc>
+      </w:tr>
+      <w:tr>
+        <w:tc>
+          <w:tcPr>
+            <w:tcW w:w="4531" w:type="dxa"/>
+          </w:tcPr>
+          <w:p>
+            <w:pPr>
+              <w:rPr>
+                <w:rFonts w:ascii="Arial" w:hAnsi="Arial" w:cs="Arial"/>
+                <w:sz w:val="32"/>
+                <w:szCs w:val="32"/>
+              </w:rPr>
+            </w:pPr>
+            <w:r>
+              <w:rPr>
+                <w:rFonts w:ascii="Arial" w:hAnsi="Arial" w:cs="Arial"/>
+                <w:sz w:val="32"/>
+                <w:szCs w:val="32"/>
+              </w:rPr>
+              <w:t>13</w:t>
+            </w:r>
+          </w:p>
+        </w:tc>
+        <w:tc>
+          <w:tcPr>
+            <w:tcW w:w="4531" w:type="dxa"/>
+          </w:tcPr>
+          <w:p>
+            <w:pPr>
+              <w:rPr>
+                <w:rFonts w:ascii="Arial" w:hAnsi="Arial" w:cs="Arial"/>
+                <w:sz w:val="32"/>
+                <w:szCs w:val="32"/>
+              </w:rPr>
+            </w:pPr>
+            <w:r>
+              <w:rPr>
+                <w:rFonts w:ascii="Arial" w:hAnsi="Arial" w:cs="Arial"/>
+                <w:sz w:val="32"/>
+                <w:szCs w:val="32"/>
+              </w:rPr>
+              <w:t>1</w:t>
+            </w:r>
+          </w:p>
+        </w:tc>
+      </w:tr>
+      <w:tr>
+        <w:tc>
+          <w:tcPr>
+            <w:tcW w:w="4531" w:type="dxa"/>
+          </w:tcPr>
+          <w:p>
+            <w:pPr>
+              <w:rPr>
+                <w:rFonts w:ascii="Arial" w:hAnsi="Arial" w:cs="Arial"/>
+                <w:sz w:val="32"/>
+                <w:szCs w:val="32"/>
+              </w:rPr>
+            </w:pPr>
+            <w:r>
+              <w:rPr>
+                <w:rFonts w:ascii="Arial" w:hAnsi="Arial" w:cs="Arial"/>
+                <w:sz w:val="32"/>
+                <w:szCs w:val="32"/>
+              </w:rPr>
+              <w:t>14</w:t>
+            </w:r>
+          </w:p>
+        </w:tc>
+        <w:tc>
+          <w:tcPr>
+            <w:tcW w:w="4531" w:type="dxa"/>
+          </w:tcPr>
+          <w:p>
+            <w:pPr>
+              <w:rPr>
+                <w:rFonts w:ascii="Arial" w:hAnsi="Arial" w:cs="Arial"/>
+                <w:sz w:val="32"/>
+                <w:szCs w:val="32"/>
+              </w:rPr>
+            </w:pPr>
+            <w:r>
+              <w:rPr>
+                <w:rFonts w:ascii="Arial" w:hAnsi="Arial" w:cs="Arial"/>
+                <w:sz w:val="32"/>
+                <w:szCs w:val="32"/>
+              </w:rPr>
+              <w:t>2</w:t>
+            </w:r>
+          </w:p>
+        </w:tc>
+      </w:tr>
+      <w:tr>
+        <w:tc>
+          <w:tcPr>
+            <w:tcW w:w="4531" w:type="dxa"/>
+          </w:tcPr>
+          <w:p>
+            <w:pPr>
+              <w:rPr>
+                <w:rFonts w:ascii="Arial" w:hAnsi="Arial" w:cs="Arial"/>
+                <w:sz w:val="32"/>
+                <w:szCs w:val="32"/>
+              </w:rPr>
+            </w:pPr>
+            <w:r>
+              <w:rPr>
+                <w:rFonts w:ascii="Arial" w:hAnsi="Arial" w:cs="Arial"/>
+                <w:sz w:val="32"/>
+                <w:szCs w:val="32"/>
+              </w:rPr>
+              <w:t>15</w:t>
+            </w:r>
+          </w:p>
+        </w:tc>
+        <w:tc>
+          <w:tcPr>
+            <w:tcW w:w="4531" w:type="dxa"/>
+          </w:tcPr>
+          <w:p>
+            <w:pPr>
+              <w:rPr>
+                <w:rFonts w:ascii="Arial" w:hAnsi="Arial" w:cs="Arial"/>
+                <w:sz w:val="32"/>
+                <w:szCs w:val="32"/>
+              </w:rPr>
+            </w:pPr>
+            <w:r>
+              <w:rPr>
+                <w:rFonts w:ascii="Arial" w:hAnsi="Arial" w:cs="Arial"/>
+                <w:sz w:val="32"/>
+                <w:szCs w:val="32"/>
+              </w:rPr>
+              <w:t>3</w:t>
+            </w:r>
+          </w:p>
+        </w:tc>
+      </w:tr>
+      <w:tr>
+        <w:tc>
+          <w:tcPr>
+            <w:tcW w:w="4531" w:type="dxa"/>
+          </w:tcPr>
+          <w:p>
+            <w:pPr>
+              <w:rPr>
+                <w:rFonts w:ascii="Arial" w:hAnsi="Arial" w:cs="Arial"/>
+                <w:sz w:val="32"/>
+                <w:szCs w:val="32"/>
+              </w:rPr>
+            </w:pPr>
+            <w:r>
+              <w:rPr>
+                <w:rFonts w:ascii="Arial" w:hAnsi="Arial" w:cs="Arial"/>
+                <w:sz w:val="32"/>
+                <w:szCs w:val="32"/>
+              </w:rPr>
+              <w:t>16</w:t>
+            </w:r>
+          </w:p>
+        </w:tc>
+        <w:tc>
+          <w:tcPr>
+            <w:tcW w:w="4531" w:type="dxa"/>
+          </w:tcPr>
+          <w:p>
+            <w:pPr>
+              <w:rPr>
+                <w:rFonts w:ascii="Arial" w:hAnsi="Arial" w:cs="Arial"/>
+                <w:sz w:val="32"/>
+                <w:szCs w:val="32"/>
+              </w:rPr>
+            </w:pPr>
+            <w:r>
+              <w:rPr>
+                <w:rFonts w:ascii="Arial" w:hAnsi="Arial" w:cs="Arial"/>
+                <w:sz w:val="32"/>
+                <w:szCs w:val="32"/>
+              </w:rPr>
+              <w:t>Enter</w:t>
+            </w:r>
+          </w:p>
+        </w:tc>
+      </w:tr>
+      <w:tr>
+        <w:tc>
+          <w:tcPr>
+            <w:tcW w:w="4531" w:type="dxa"/>
+          </w:tcPr>
+          <w:p>
+            <w:pPr>
+              <w:rPr>
+                <w:rFonts w:ascii="Arial" w:hAnsi="Arial" w:cs="Arial"/>
+                <w:sz w:val="32"/>
+                <w:szCs w:val="32"/>
+              </w:rPr>
+            </w:pPr>
+            <w:r>
+              <w:rPr>
+                <w:rFonts w:ascii="Arial" w:hAnsi="Arial" w:cs="Arial"/>
+                <w:sz w:val="32"/>
+                <w:szCs w:val="32"/>
+              </w:rPr>
+              <w:t>17</w:t>
+            </w:r>
+          </w:p>
+        </w:tc>
+        <w:tc>
+          <w:tcPr>
+            <w:tcW w:w="4531" w:type="dxa"/>
+          </w:tcPr>
+          <w:p>
+            <w:pPr>
+              <w:rPr>
+                <w:rFonts w:ascii="Arial" w:hAnsi="Arial" w:cs="Arial"/>
+                <w:sz w:val="32"/>
+                <w:szCs w:val="32"/>
+              </w:rPr>
+            </w:pPr>
+            <w:r>
+              <w:rPr>
+                <w:rFonts w:ascii="Arial" w:hAnsi="Arial" w:cs="Arial"/>
+                <w:sz w:val="32"/>
+                <w:szCs w:val="32"/>
+              </w:rPr>
+              <w:t>0</w:t>
+            </w:r>
+          </w:p>
+        </w:tc>
+      </w:tr>
+      <w:tr>
+        <w:tc>
+          <w:tcPr>
+            <w:tcW w:w="4531" w:type="dxa"/>
+          </w:tcPr>
+          <w:p>
+            <w:pPr>
+              <w:rPr>
+                <w:rFonts w:ascii="Arial" w:hAnsi="Arial" w:cs="Arial"/>
+                <w:sz w:val="32"/>
+                <w:szCs w:val="32"/>
+              </w:rPr>
+            </w:pPr>
+            <w:r>
+              <w:rPr>
+                <w:rFonts w:ascii="Arial" w:hAnsi="Arial" w:cs="Arial"/>
+                <w:sz w:val="32"/>
+                <w:szCs w:val="32"/>
+              </w:rPr>
+              <w:t>18</w:t>
+            </w:r>
+          </w:p>
+        </w:tc>
+        <w:tc>
+          <w:tcPr>
+            <w:tcW w:w="4531" w:type="dxa"/>
+          </w:tcPr>
+          <w:p>
+            <w:pPr>
+              <w:rPr>
+                <w:rFonts w:ascii="Arial" w:hAnsi="Arial" w:cs="Arial"/>
+                <w:sz w:val="32"/>
+                <w:szCs w:val="32"/>
+              </w:rPr>
+            </w:pPr>
+            <w:r>
+              <w:rPr>
+                <w:rFonts w:ascii="Arial" w:hAnsi="Arial" w:cs="Arial"/>
+                <w:sz w:val="32"/>
+                <w:szCs w:val="32"/>
+              </w:rPr>
+              <w:t>.</w:t>
+            </w:r>
             <w:bookmarkStart w:id="0" w:name="_GoBack"/>
             <w:bookmarkEnd w:id="0"/>
           </w:p>
@@ -315,35 +1245,67 @@
       <w:tr>
         <w:tc>
           <w:tcPr>
-            <w:tcW w:w="3128" w:type="dxa"/>
-          </w:tcPr>
-          <w:p>
-            <w:pPr>
-              <w:rPr>
-                <w:rFonts w:ascii="Arial" w:hAnsi="Arial" w:cs="Arial"/>
-                <w:sz w:val="32"/>
-                <w:szCs w:val="32"/>
-              </w:rPr>
-            </w:pPr>
-          </w:p>
-        </w:tc>
-        <w:tc>
-          <w:tcPr>
-            <w:tcW w:w="2537" w:type="dxa"/>
-          </w:tcPr>
-          <w:p>
-            <w:pPr>
-              <w:rPr>
-                <w:rFonts w:ascii="Arial" w:hAnsi="Arial" w:cs="Arial"/>
-                <w:sz w:val="32"/>
-                <w:szCs w:val="32"/>
-              </w:rPr>
-            </w:pPr>
-          </w:p>
-        </w:tc>
-        <w:tc>
-          <w:tcPr>
-            <w:tcW w:w="3397" w:type="dxa"/>
+            <w:tcW w:w="4531" w:type="dxa"/>
+          </w:tcPr>
+          <w:p>
+            <w:pPr>
+              <w:rPr>
+                <w:rFonts w:ascii="Arial" w:hAnsi="Arial" w:cs="Arial"/>
+                <w:sz w:val="32"/>
+                <w:szCs w:val="32"/>
+              </w:rPr>
+            </w:pPr>
+            <w:r>
+              <w:rPr>
+                <w:rFonts w:ascii="Arial" w:hAnsi="Arial" w:cs="Arial"/>
+                <w:sz w:val="32"/>
+                <w:szCs w:val="32"/>
+              </w:rPr>
+              <w:t>19</w:t>
+            </w:r>
+          </w:p>
+        </w:tc>
+        <w:tc>
+          <w:tcPr>
+            <w:tcW w:w="4531" w:type="dxa"/>
+          </w:tcPr>
+          <w:p>
+            <w:pPr>
+              <w:rPr>
+                <w:rFonts w:ascii="Arial" w:hAnsi="Arial" w:cs="Arial"/>
+                <w:sz w:val="32"/>
+                <w:szCs w:val="32"/>
+              </w:rPr>
+            </w:pPr>
+          </w:p>
+        </w:tc>
+      </w:tr>
+      <w:tr>
+        <w:tc>
+          <w:tcPr>
+            <w:tcW w:w="4531" w:type="dxa"/>
+          </w:tcPr>
+          <w:p>
+            <w:pPr>
+              <w:rPr>
+                <w:rFonts w:ascii="Arial" w:hAnsi="Arial" w:cs="Arial"/>
+                <w:sz w:val="32"/>
+                <w:szCs w:val="32"/>
+              </w:rPr>
+            </w:pPr>
+            <w:r>
+              <w:rPr>
+                <w:rFonts w:ascii="Arial" w:hAnsi="Arial" w:cs="Arial"/>
+                <w:sz w:val="32"/>
+                <w:szCs w:val="32"/>
+              </w:rPr>
+              <w:t>20</w:t>
+            </w:r>
+          </w:p>
+        </w:tc>
+        <w:tc>
+          <w:tcPr>
+            <w:tcW w:w="4531" w:type="dxa"/>
           </w:tcPr>
           <w:p>
             <w:pPr>

</xml_diff>

<commit_message>
Work work work work work (Screens, Shortcuts..)
</commit_message>
<xml_diff>
--- a/Bilder etc/Markierung bestimmter Strings.docx
+++ b/Bilder etc/Markierung bestimmter Strings.docx
@@ -1583,8 +1583,225 @@
                 <w:szCs w:val="32"/>
               </w:rPr>
             </w:pPr>
+          </w:p>
+        </w:tc>
+      </w:tr>
+    </w:tbl>
+    <w:p>
+      <w:pPr>
+        <w:rPr>
+          <w:rFonts w:ascii="Arial" w:hAnsi="Arial" w:cs="Arial"/>
+          <w:sz w:val="32"/>
+          <w:szCs w:val="32"/>
+        </w:rPr>
+      </w:pPr>
+    </w:p>
+    <w:p>
+      <w:pPr>
+        <w:rPr>
+          <w:rFonts w:ascii="Arial" w:hAnsi="Arial" w:cs="Arial"/>
+          <w:sz w:val="32"/>
+          <w:szCs w:val="32"/>
+        </w:rPr>
+      </w:pPr>
+      <w:r>
+        <w:rPr>
+          <w:rFonts w:ascii="Arial" w:hAnsi="Arial" w:cs="Arial"/>
+          <w:sz w:val="32"/>
+          <w:szCs w:val="32"/>
+        </w:rPr>
+        <w:t>Neue Shortcut-Legende: (wird Stück für Stück noch umgesetzt)</w:t>
+      </w:r>
+    </w:p>
+    <w:tbl>
+      <w:tblPr>
+        <w:tblStyle w:val="Tabellenraster"/>
+        <w:tblW w:w="0" w:type="auto"/>
+        <w:tblLook w:val="04A0" w:firstRow="1" w:lastRow="0" w:firstColumn="1" w:lastColumn="0" w:noHBand="0" w:noVBand="1"/>
+      </w:tblPr>
+      <w:tblGrid>
+        <w:gridCol w:w="4531"/>
+        <w:gridCol w:w="4531"/>
+      </w:tblGrid>
+      <w:tr>
+        <w:tc>
+          <w:tcPr>
+            <w:tcW w:w="4531" w:type="dxa"/>
+          </w:tcPr>
+          <w:p>
+            <w:pPr>
+              <w:rPr>
+                <w:rFonts w:ascii="Arial" w:hAnsi="Arial" w:cs="Arial"/>
+                <w:sz w:val="32"/>
+                <w:szCs w:val="32"/>
+              </w:rPr>
+            </w:pPr>
+            <w:proofErr w:type="spellStart"/>
+            <w:r>
+              <w:rPr>
+                <w:rFonts w:ascii="Arial" w:hAnsi="Arial" w:cs="Arial"/>
+                <w:sz w:val="32"/>
+                <w:szCs w:val="32"/>
+              </w:rPr>
+              <w:t>openchrome</w:t>
+            </w:r>
+            <w:proofErr w:type="spellEnd"/>
+          </w:p>
+        </w:tc>
+        <w:tc>
+          <w:tcPr>
+            <w:tcW w:w="4531" w:type="dxa"/>
+          </w:tcPr>
+          <w:p>
+            <w:pPr>
+              <w:rPr>
+                <w:rFonts w:ascii="Arial" w:hAnsi="Arial" w:cs="Arial"/>
+                <w:sz w:val="32"/>
+                <w:szCs w:val="32"/>
+              </w:rPr>
+            </w:pPr>
+          </w:p>
+        </w:tc>
+      </w:tr>
+      <w:tr>
+        <w:tc>
+          <w:tcPr>
+            <w:tcW w:w="4531" w:type="dxa"/>
+          </w:tcPr>
+          <w:p>
+            <w:pPr>
+              <w:rPr>
+                <w:rFonts w:ascii="Arial" w:hAnsi="Arial" w:cs="Arial"/>
+                <w:sz w:val="32"/>
+                <w:szCs w:val="32"/>
+              </w:rPr>
+            </w:pPr>
+            <w:proofErr w:type="spellStart"/>
+            <w:r>
+              <w:rPr>
+                <w:rFonts w:ascii="Arial" w:hAnsi="Arial" w:cs="Arial"/>
+                <w:sz w:val="32"/>
+                <w:szCs w:val="32"/>
+              </w:rPr>
+              <w:t>openmail</w:t>
+            </w:r>
+            <w:proofErr w:type="spellEnd"/>
+          </w:p>
+        </w:tc>
+        <w:tc>
+          <w:tcPr>
+            <w:tcW w:w="4531" w:type="dxa"/>
+          </w:tcPr>
+          <w:p>
+            <w:pPr>
+              <w:rPr>
+                <w:rFonts w:ascii="Arial" w:hAnsi="Arial" w:cs="Arial"/>
+                <w:sz w:val="32"/>
+                <w:szCs w:val="32"/>
+              </w:rPr>
+            </w:pPr>
+          </w:p>
+        </w:tc>
+      </w:tr>
+      <w:tr>
+        <w:tc>
+          <w:tcPr>
+            <w:tcW w:w="4531" w:type="dxa"/>
+          </w:tcPr>
+          <w:p>
+            <w:pPr>
+              <w:rPr>
+                <w:rFonts w:ascii="Arial" w:hAnsi="Arial" w:cs="Arial"/>
+                <w:sz w:val="32"/>
+                <w:szCs w:val="32"/>
+              </w:rPr>
+            </w:pPr>
+            <w:proofErr w:type="spellStart"/>
+            <w:r>
+              <w:rPr>
+                <w:rFonts w:ascii="Arial" w:hAnsi="Arial" w:cs="Arial"/>
+                <w:sz w:val="32"/>
+                <w:szCs w:val="32"/>
+              </w:rPr>
+              <w:t>opencalendar</w:t>
+            </w:r>
+            <w:proofErr w:type="spellEnd"/>
+          </w:p>
+        </w:tc>
+        <w:tc>
+          <w:tcPr>
+            <w:tcW w:w="4531" w:type="dxa"/>
+          </w:tcPr>
+          <w:p>
+            <w:pPr>
+              <w:rPr>
+                <w:rFonts w:ascii="Arial" w:hAnsi="Arial" w:cs="Arial"/>
+                <w:sz w:val="32"/>
+                <w:szCs w:val="32"/>
+              </w:rPr>
+            </w:pPr>
+          </w:p>
+        </w:tc>
+      </w:tr>
+      <w:tr>
+        <w:tc>
+          <w:tcPr>
+            <w:tcW w:w="4531" w:type="dxa"/>
+          </w:tcPr>
+          <w:p>
+            <w:pPr>
+              <w:rPr>
+                <w:rFonts w:ascii="Arial" w:hAnsi="Arial" w:cs="Arial"/>
+                <w:sz w:val="32"/>
+                <w:szCs w:val="32"/>
+              </w:rPr>
+            </w:pPr>
             <w:bookmarkStart w:id="0" w:name="_GoBack"/>
             <w:bookmarkEnd w:id="0"/>
+          </w:p>
+        </w:tc>
+        <w:tc>
+          <w:tcPr>
+            <w:tcW w:w="4531" w:type="dxa"/>
+          </w:tcPr>
+          <w:p>
+            <w:pPr>
+              <w:rPr>
+                <w:rFonts w:ascii="Arial" w:hAnsi="Arial" w:cs="Arial"/>
+                <w:sz w:val="32"/>
+                <w:szCs w:val="32"/>
+              </w:rPr>
+            </w:pPr>
+          </w:p>
+        </w:tc>
+      </w:tr>
+      <w:tr>
+        <w:tc>
+          <w:tcPr>
+            <w:tcW w:w="4531" w:type="dxa"/>
+          </w:tcPr>
+          <w:p>
+            <w:pPr>
+              <w:rPr>
+                <w:rFonts w:ascii="Arial" w:hAnsi="Arial" w:cs="Arial"/>
+                <w:sz w:val="32"/>
+                <w:szCs w:val="32"/>
+              </w:rPr>
+            </w:pPr>
+          </w:p>
+        </w:tc>
+        <w:tc>
+          <w:tcPr>
+            <w:tcW w:w="4531" w:type="dxa"/>
+          </w:tcPr>
+          <w:p>
+            <w:pPr>
+              <w:rPr>
+                <w:rFonts w:ascii="Arial" w:hAnsi="Arial" w:cs="Arial"/>
+                <w:sz w:val="32"/>
+                <w:szCs w:val="32"/>
+              </w:rPr>
+            </w:pPr>
           </w:p>
         </w:tc>
       </w:tr>

</xml_diff>

<commit_message>
Update Markierung bestimmter Strings.docx
</commit_message>
<xml_diff>
--- a/Bilder etc/Markierung bestimmter Strings.docx
+++ b/Bilder etc/Markierung bestimmter Strings.docx
@@ -2616,6 +2616,162 @@
               </w:rPr>
               <w:t xml:space="preserve"> x</w:t>
             </w:r>
+          </w:p>
+        </w:tc>
+      </w:tr>
+      <w:tr>
+        <w:tc>
+          <w:tcPr>
+            <w:tcW w:w="4531" w:type="dxa"/>
+          </w:tcPr>
+          <w:p>
+            <w:pPr>
+              <w:rPr>
+                <w:rFonts w:ascii="Arial" w:hAnsi="Arial" w:cs="Arial"/>
+                <w:sz w:val="32"/>
+                <w:szCs w:val="32"/>
+              </w:rPr>
+            </w:pPr>
+            <w:proofErr w:type="spellStart"/>
+            <w:r>
+              <w:rPr>
+                <w:rFonts w:ascii="Arial" w:hAnsi="Arial" w:cs="Arial"/>
+                <w:sz w:val="32"/>
+                <w:szCs w:val="32"/>
+              </w:rPr>
+              <w:t>opentw</w:t>
+            </w:r>
+            <w:proofErr w:type="spellEnd"/>
+          </w:p>
+        </w:tc>
+        <w:tc>
+          <w:tcPr>
+            <w:tcW w:w="4531" w:type="dxa"/>
+          </w:tcPr>
+          <w:p>
+            <w:pPr>
+              <w:rPr>
+                <w:rFonts w:ascii="Arial" w:hAnsi="Arial" w:cs="Arial"/>
+                <w:sz w:val="32"/>
+                <w:szCs w:val="32"/>
+              </w:rPr>
+            </w:pPr>
+          </w:p>
+        </w:tc>
+      </w:tr>
+      <w:tr>
+        <w:tc>
+          <w:tcPr>
+            <w:tcW w:w="4531" w:type="dxa"/>
+          </w:tcPr>
+          <w:p>
+            <w:pPr>
+              <w:rPr>
+                <w:rFonts w:ascii="Arial" w:hAnsi="Arial" w:cs="Arial"/>
+                <w:sz w:val="32"/>
+                <w:szCs w:val="32"/>
+              </w:rPr>
+            </w:pPr>
+            <w:proofErr w:type="spellStart"/>
+            <w:r>
+              <w:rPr>
+                <w:rFonts w:ascii="Arial" w:hAnsi="Arial" w:cs="Arial"/>
+                <w:sz w:val="32"/>
+                <w:szCs w:val="32"/>
+              </w:rPr>
+              <w:t>openyt</w:t>
+            </w:r>
+            <w:proofErr w:type="spellEnd"/>
+          </w:p>
+        </w:tc>
+        <w:tc>
+          <w:tcPr>
+            <w:tcW w:w="4531" w:type="dxa"/>
+          </w:tcPr>
+          <w:p>
+            <w:pPr>
+              <w:rPr>
+                <w:rFonts w:ascii="Arial" w:hAnsi="Arial" w:cs="Arial"/>
+                <w:sz w:val="32"/>
+                <w:szCs w:val="32"/>
+              </w:rPr>
+            </w:pPr>
+          </w:p>
+        </w:tc>
+      </w:tr>
+      <w:tr>
+        <w:tc>
+          <w:tcPr>
+            <w:tcW w:w="4531" w:type="dxa"/>
+          </w:tcPr>
+          <w:p>
+            <w:pPr>
+              <w:rPr>
+                <w:rFonts w:ascii="Arial" w:hAnsi="Arial" w:cs="Arial"/>
+                <w:sz w:val="32"/>
+                <w:szCs w:val="32"/>
+              </w:rPr>
+            </w:pPr>
+            <w:r>
+              <w:rPr>
+                <w:rFonts w:ascii="Arial" w:hAnsi="Arial" w:cs="Arial"/>
+                <w:sz w:val="32"/>
+                <w:szCs w:val="32"/>
+              </w:rPr>
+              <w:t>S+</w:t>
+            </w:r>
+          </w:p>
+        </w:tc>
+        <w:tc>
+          <w:tcPr>
+            <w:tcW w:w="4531" w:type="dxa"/>
+          </w:tcPr>
+          <w:p>
+            <w:pPr>
+              <w:rPr>
+                <w:rFonts w:ascii="Arial" w:hAnsi="Arial" w:cs="Arial"/>
+                <w:sz w:val="32"/>
+                <w:szCs w:val="32"/>
+              </w:rPr>
+            </w:pPr>
+          </w:p>
+        </w:tc>
+      </w:tr>
+      <w:tr>
+        <w:tc>
+          <w:tcPr>
+            <w:tcW w:w="4531" w:type="dxa"/>
+          </w:tcPr>
+          <w:p>
+            <w:pPr>
+              <w:rPr>
+                <w:rFonts w:ascii="Arial" w:hAnsi="Arial" w:cs="Arial"/>
+                <w:sz w:val="32"/>
+                <w:szCs w:val="32"/>
+              </w:rPr>
+            </w:pPr>
+            <w:r>
+              <w:rPr>
+                <w:rFonts w:ascii="Arial" w:hAnsi="Arial" w:cs="Arial"/>
+                <w:sz w:val="32"/>
+                <w:szCs w:val="32"/>
+              </w:rPr>
+              <w:t>S-</w:t>
+            </w:r>
+          </w:p>
+        </w:tc>
+        <w:tc>
+          <w:tcPr>
+            <w:tcW w:w="4531" w:type="dxa"/>
+          </w:tcPr>
+          <w:p>
+            <w:pPr>
+              <w:rPr>
+                <w:rFonts w:ascii="Arial" w:hAnsi="Arial" w:cs="Arial"/>
+                <w:sz w:val="32"/>
+                <w:szCs w:val="32"/>
+              </w:rPr>
+            </w:pPr>
           </w:p>
         </w:tc>
       </w:tr>
@@ -3426,7 +3582,7 @@
 </file>
 
 <file path=customXml/itemProps1.xml><?xml version="1.0" encoding="utf-8"?>
-<ds:datastoreItem xmlns:ds="http://schemas.openxmlformats.org/officeDocument/2006/customXml" ds:itemID="{2338407C-B2CD-46FF-8C42-B4B33777A8E5}">
+<ds:datastoreItem xmlns:ds="http://schemas.openxmlformats.org/officeDocument/2006/customXml" ds:itemID="{B3C8DADC-760D-48CF-B655-4D515127CB9F}">
   <ds:schemaRefs>
     <ds:schemaRef ds:uri="http://schemas.openxmlformats.org/officeDocument/2006/bibliography"/>
   </ds:schemaRefs>

</xml_diff>

<commit_message>
UI updated (new Version implemented)
</commit_message>
<xml_diff>
--- a/Bilder etc/Markierung bestimmter Strings.docx
+++ b/Bilder etc/Markierung bestimmter Strings.docx
@@ -3344,6 +3344,7 @@
             <w:r>
               <w:rPr>
                 <w:rFonts w:ascii="Arial" w:hAnsi="Arial" w:cs="Arial"/>
+                <w:color w:val="FF0000"/>
                 <w:sz w:val="32"/>
                 <w:szCs w:val="32"/>
               </w:rPr>
@@ -3353,6 +3354,7 @@
             <w:r>
               <w:rPr>
                 <w:rFonts w:ascii="Arial" w:hAnsi="Arial" w:cs="Arial"/>
+                <w:color w:val="FF0000"/>
                 <w:sz w:val="32"/>
                 <w:szCs w:val="32"/>
               </w:rPr>
@@ -3362,6 +3364,7 @@
             <w:r>
               <w:rPr>
                 <w:rFonts w:ascii="Arial" w:hAnsi="Arial" w:cs="Arial"/>
+                <w:color w:val="FF0000"/>
                 <w:sz w:val="32"/>
                 <w:szCs w:val="32"/>
               </w:rPr>
@@ -3466,6 +3469,8 @@
               </w:rPr>
               <w:t>startSpotify</w:t>
             </w:r>
+            <w:bookmarkStart w:id="0" w:name="_GoBack"/>
+            <w:bookmarkEnd w:id="0"/>
             <w:proofErr w:type="spellEnd"/>
           </w:p>
         </w:tc>
@@ -4171,8 +4176,6 @@
           <w:szCs w:val="32"/>
         </w:rPr>
       </w:pPr>
-      <w:bookmarkStart w:id="0" w:name="_GoBack"/>
-      <w:bookmarkEnd w:id="0"/>
     </w:p>
     <w:sectPr>
       <w:pgSz w:w="11906" w:h="16838"/>
@@ -4931,7 +4934,7 @@
 </file>
 
 <file path=customXml/itemProps1.xml><?xml version="1.0" encoding="utf-8"?>
-<ds:datastoreItem xmlns:ds="http://schemas.openxmlformats.org/officeDocument/2006/customXml" ds:itemID="{5535C7BF-1F8F-49B2-A0BF-CC9805DE0EFA}">
+<ds:datastoreItem xmlns:ds="http://schemas.openxmlformats.org/officeDocument/2006/customXml" ds:itemID="{10D54559-EB45-4530-B744-447C4731E5EB}">
   <ds:schemaRefs>
     <ds:schemaRef ds:uri="http://schemas.openxmlformats.org/officeDocument/2006/bibliography"/>
   </ds:schemaRefs>

</xml_diff>